<commit_message>
Ms updates to pres, agenda, and code
</commit_message>
<xml_diff>
--- a/code/r_markdown.docx
+++ b/code/r_markdown.docx
@@ -2665,7 +2665,7 @@
         <w:pStyle w:val="BodyText"/>
       </w:pPr>
       <w:r>
-        <w:t xml:space="preserve">Remebmer we are using the</w:t>
+        <w:t xml:space="preserve">Remember we are using the</w:t>
       </w:r>
       <w:r>
         <w:t xml:space="preserve"> </w:t>
@@ -10723,7 +10723,15 @@
         <w:pStyle w:val="FirstParagraph"/>
       </w:pPr>
       <w:r>
-        <w:t xml:space="preserve">Here we will create a candidate set of models that represent hypotheses about what variables may explain our chosen response and fit these to a glm with the appropriate distribution. As this is a mock analysis and not a course on human-wildlife conflict with bears in eastern europe we won’t spend a ton of time justifying these models we will just use a few as examples.</w:t>
+        <w:t xml:space="preserve">Here we will create a candidate set of models that represent hypotheses about what variables may explain our chosen response and fit these to a glm with the appropriate distribution. As this is a mock analysis and not a course on human-wildlife conflict with bears in eastern Europe we won’t spend a ton of time justifying these models we will just use a few as examples.</w:t>
+      </w:r>
+    </w:p>
+    <w:p>
+      <w:pPr>
+        <w:pStyle w:val="BlockText"/>
+      </w:pPr>
+      <w:r>
+        <w:t xml:space="preserve">Note these are fit to a simple binomial distribution not a negative binomial distribution which is what we determined earlier would truly be the best-fit distribution</w:t>
       </w:r>
     </w:p>
     <w:p>
@@ -12985,7 +12993,7 @@
         <w:pStyle w:val="FirstParagraph"/>
       </w:pPr>
       <w:r>
-        <w:t xml:space="preserve">There are several ways to plot results, for the purposes of this mock walk through we will plot odds ratios for the explanatory variables in our best-fit model. An odds ratio plot is a great way to show magnitude, confidence, and effect sizes for all your explanaotry variables in one figure.</w:t>
+        <w:t xml:space="preserve">There are several ways to plot results, for the purposes of this mock walk through we will plot odds ratios for the explanatory variables in our best-fit model. An odds ratio plot is a great way to show magnitude, confidence, and effect sizes for all your explanatory variables in one figure.</w:t>
       </w:r>
     </w:p>
     <w:p>

</xml_diff>